<commit_message>
Add manual rechnungsnummer and rechnungsdatum
</commit_message>
<xml_diff>
--- a/docassemble/lmrhh/data/templates/Anmeldung Fachtagung Musik und Demenz.docx
+++ b/docassemble/lmrhh/data/templates/Anmeldung Fachtagung Musik und Demenz.docx
@@ -3383,7 +3383,42 @@
           <w:rFonts w:ascii="Calibri" w:eastAsia="SimSun" w:hAnsi="Calibri" w:cs="Tahoma"/>
           <w:kern w:val="3"/>
         </w:rPr>
-        <w:t>Hamburg, den {{ today(format='d.M.YYYY') }</w:t>
+        <w:t xml:space="preserve">Hamburg, den {{ </w:t>
+      </w:r>
+      <w:r>
+        <w:rPr>
+          <w:rFonts w:ascii="Calibri" w:eastAsia="SimSun" w:hAnsi="Calibri" w:cs="Tahoma"/>
+          <w:kern w:val="3"/>
+        </w:rPr>
+        <w:t>format_date</w:t>
+      </w:r>
+      <w:r>
+        <w:rPr>
+          <w:rFonts w:ascii="Calibri" w:eastAsia="SimSun" w:hAnsi="Calibri" w:cs="Tahoma"/>
+          <w:kern w:val="3"/>
+        </w:rPr>
+        <w:t>(</w:t>
+      </w:r>
+      <w:r>
+        <w:rPr>
+          <w:rFonts w:ascii="Calibri" w:eastAsia="SimSun" w:hAnsi="Calibri" w:cs="Tahoma"/>
+          <w:kern w:val="3"/>
+        </w:rPr>
+        <w:t>rechnungsdatum</w:t>
+      </w:r>
+      <w:r>
+        <w:rPr>
+          <w:rFonts w:ascii="Calibri" w:eastAsia="SimSun" w:hAnsi="Calibri" w:cs="Tahoma"/>
+          <w:kern w:val="3"/>
+        </w:rPr>
+        <w:t xml:space="preserve">, </w:t>
+      </w:r>
+      <w:r>
+        <w:rPr>
+          <w:rFonts w:ascii="Calibri" w:eastAsia="SimSun" w:hAnsi="Calibri" w:cs="Tahoma"/>
+          <w:kern w:val="3"/>
+        </w:rPr>
+        <w:t>format='d.M.YYYY') }</w:t>
       </w:r>
       <w:r>
         <w:rPr>

</xml_diff>